<commit_message>
progettino su come creare report e inizio sviluppo
</commit_message>
<xml_diff>
--- a/docs/project/Business Objects.docx
+++ b/docs/project/Business Objects.docx
@@ -10,13 +10,834 @@
         <w:t>Business Objects</w:t>
       </w:r>
     </w:p>
+    <w:sdt>
+      <w:sdtPr>
+        <w:id w:val="-2021693672"/>
+        <w:docPartObj>
+          <w:docPartGallery w:val="Table of Contents"/>
+          <w:docPartUnique/>
+        </w:docPartObj>
+      </w:sdtPr>
+      <w:sdtEndPr>
+        <w:rPr>
+          <w:b/>
+          <w:bCs/>
+          <w:caps w:val="0"/>
+          <w:noProof/>
+          <w:color w:val="auto"/>
+          <w:spacing w:val="0"/>
+          <w:sz w:val="20"/>
+          <w:szCs w:val="20"/>
+        </w:rPr>
+      </w:sdtEndPr>
+      <w:sdtContent>
+        <w:p>
+          <w:pPr>
+            <w:pStyle w:val="TOCHeading"/>
+          </w:pPr>
+          <w:r>
+            <w:t>Contents</w:t>
+          </w:r>
+        </w:p>
+        <w:p>
+          <w:pPr>
+            <w:pStyle w:val="TOC1"/>
+            <w:tabs>
+              <w:tab w:val="right" w:leader="dot" w:pos="9628"/>
+            </w:tabs>
+            <w:rPr>
+              <w:noProof/>
+            </w:rPr>
+          </w:pPr>
+          <w:r>
+            <w:rPr>
+              <w:b/>
+              <w:bCs/>
+              <w:noProof/>
+            </w:rPr>
+            <w:fldChar w:fldCharType="begin"/>
+          </w:r>
+          <w:r>
+            <w:rPr>
+              <w:b/>
+              <w:bCs/>
+              <w:noProof/>
+            </w:rPr>
+            <w:instrText xml:space="preserve"> TOC \o "1-3" \h \z \u </w:instrText>
+          </w:r>
+          <w:r>
+            <w:rPr>
+              <w:b/>
+              <w:bCs/>
+              <w:noProof/>
+            </w:rPr>
+            <w:fldChar w:fldCharType="separate"/>
+          </w:r>
+          <w:hyperlink w:anchor="_Toc519197486" w:history="1">
+            <w:r>
+              <w:rPr>
+                <w:rStyle w:val="Hyperlink"/>
+                <w:noProof/>
+              </w:rPr>
+              <w:t>Allergene</w:t>
+            </w:r>
+            <w:r>
+              <w:rPr>
+                <w:noProof/>
+                <w:webHidden/>
+              </w:rPr>
+              <w:tab/>
+            </w:r>
+            <w:r>
+              <w:rPr>
+                <w:noProof/>
+                <w:webHidden/>
+              </w:rPr>
+              <w:fldChar w:fldCharType="begin"/>
+            </w:r>
+            <w:r>
+              <w:rPr>
+                <w:noProof/>
+                <w:webHidden/>
+              </w:rPr>
+              <w:instrText xml:space="preserve"> PAGEREF _Toc519197486 \h </w:instrText>
+            </w:r>
+            <w:r>
+              <w:rPr>
+                <w:noProof/>
+                <w:webHidden/>
+              </w:rPr>
+            </w:r>
+            <w:r>
+              <w:rPr>
+                <w:noProof/>
+                <w:webHidden/>
+              </w:rPr>
+              <w:fldChar w:fldCharType="separate"/>
+            </w:r>
+            <w:r>
+              <w:rPr>
+                <w:noProof/>
+                <w:webHidden/>
+              </w:rPr>
+              <w:t>1</w:t>
+            </w:r>
+            <w:r>
+              <w:rPr>
+                <w:noProof/>
+                <w:webHidden/>
+              </w:rPr>
+              <w:fldChar w:fldCharType="end"/>
+            </w:r>
+          </w:hyperlink>
+        </w:p>
+        <w:p>
+          <w:pPr>
+            <w:pStyle w:val="TOC2"/>
+            <w:tabs>
+              <w:tab w:val="right" w:leader="dot" w:pos="9628"/>
+            </w:tabs>
+            <w:rPr>
+              <w:noProof/>
+            </w:rPr>
+          </w:pPr>
+          <w:hyperlink w:anchor="_Toc519197487" w:history="1">
+            <w:r>
+              <w:rPr>
+                <w:rStyle w:val="Hyperlink"/>
+                <w:noProof/>
+              </w:rPr>
+              <w:t>Attributi</w:t>
+            </w:r>
+            <w:r>
+              <w:rPr>
+                <w:noProof/>
+                <w:webHidden/>
+              </w:rPr>
+              <w:tab/>
+            </w:r>
+            <w:r>
+              <w:rPr>
+                <w:noProof/>
+                <w:webHidden/>
+              </w:rPr>
+              <w:fldChar w:fldCharType="begin"/>
+            </w:r>
+            <w:r>
+              <w:rPr>
+                <w:noProof/>
+                <w:webHidden/>
+              </w:rPr>
+              <w:instrText xml:space="preserve"> PAGEREF _Toc519197487 \h </w:instrText>
+            </w:r>
+            <w:r>
+              <w:rPr>
+                <w:noProof/>
+                <w:webHidden/>
+              </w:rPr>
+            </w:r>
+            <w:r>
+              <w:rPr>
+                <w:noProof/>
+                <w:webHidden/>
+              </w:rPr>
+              <w:fldChar w:fldCharType="separate"/>
+            </w:r>
+            <w:r>
+              <w:rPr>
+                <w:noProof/>
+                <w:webHidden/>
+              </w:rPr>
+              <w:t>1</w:t>
+            </w:r>
+            <w:r>
+              <w:rPr>
+                <w:noProof/>
+                <w:webHidden/>
+              </w:rPr>
+              <w:fldChar w:fldCharType="end"/>
+            </w:r>
+          </w:hyperlink>
+        </w:p>
+        <w:p>
+          <w:pPr>
+            <w:pStyle w:val="TOC3"/>
+            <w:tabs>
+              <w:tab w:val="right" w:leader="dot" w:pos="9628"/>
+            </w:tabs>
+            <w:rPr>
+              <w:noProof/>
+            </w:rPr>
+          </w:pPr>
+          <w:hyperlink w:anchor="_Toc519197488" w:history="1">
+            <w:r>
+              <w:rPr>
+                <w:rStyle w:val="Hyperlink"/>
+                <w:noProof/>
+              </w:rPr>
+              <w:t>Nome</w:t>
+            </w:r>
+            <w:r>
+              <w:rPr>
+                <w:noProof/>
+                <w:webHidden/>
+              </w:rPr>
+              <w:tab/>
+            </w:r>
+            <w:r>
+              <w:rPr>
+                <w:noProof/>
+                <w:webHidden/>
+              </w:rPr>
+              <w:fldChar w:fldCharType="begin"/>
+            </w:r>
+            <w:r>
+              <w:rPr>
+                <w:noProof/>
+                <w:webHidden/>
+              </w:rPr>
+              <w:instrText xml:space="preserve"> PAGEREF _Toc519197488 \h </w:instrText>
+            </w:r>
+            <w:r>
+              <w:rPr>
+                <w:noProof/>
+                <w:webHidden/>
+              </w:rPr>
+            </w:r>
+            <w:r>
+              <w:rPr>
+                <w:noProof/>
+                <w:webHidden/>
+              </w:rPr>
+              <w:fldChar w:fldCharType="separate"/>
+            </w:r>
+            <w:r>
+              <w:rPr>
+                <w:noProof/>
+                <w:webHidden/>
+              </w:rPr>
+              <w:t>1</w:t>
+            </w:r>
+            <w:r>
+              <w:rPr>
+                <w:noProof/>
+                <w:webHidden/>
+              </w:rPr>
+              <w:fldChar w:fldCharType="end"/>
+            </w:r>
+          </w:hyperlink>
+        </w:p>
+        <w:p>
+          <w:pPr>
+            <w:pStyle w:val="TOC2"/>
+            <w:tabs>
+              <w:tab w:val="right" w:leader="dot" w:pos="9628"/>
+            </w:tabs>
+            <w:rPr>
+              <w:noProof/>
+            </w:rPr>
+          </w:pPr>
+          <w:hyperlink w:anchor="_Toc519197489" w:history="1">
+            <w:r>
+              <w:rPr>
+                <w:rStyle w:val="Hyperlink"/>
+                <w:noProof/>
+              </w:rPr>
+              <w:t>Relazioni</w:t>
+            </w:r>
+            <w:r>
+              <w:rPr>
+                <w:noProof/>
+                <w:webHidden/>
+              </w:rPr>
+              <w:tab/>
+            </w:r>
+            <w:r>
+              <w:rPr>
+                <w:noProof/>
+                <w:webHidden/>
+              </w:rPr>
+              <w:fldChar w:fldCharType="begin"/>
+            </w:r>
+            <w:r>
+              <w:rPr>
+                <w:noProof/>
+                <w:webHidden/>
+              </w:rPr>
+              <w:instrText xml:space="preserve"> PAGEREF _Toc519197489 \h </w:instrText>
+            </w:r>
+            <w:r>
+              <w:rPr>
+                <w:noProof/>
+                <w:webHidden/>
+              </w:rPr>
+            </w:r>
+            <w:r>
+              <w:rPr>
+                <w:noProof/>
+                <w:webHidden/>
+              </w:rPr>
+              <w:fldChar w:fldCharType="separate"/>
+            </w:r>
+            <w:r>
+              <w:rPr>
+                <w:noProof/>
+                <w:webHidden/>
+              </w:rPr>
+              <w:t>1</w:t>
+            </w:r>
+            <w:r>
+              <w:rPr>
+                <w:noProof/>
+                <w:webHidden/>
+              </w:rPr>
+              <w:fldChar w:fldCharType="end"/>
+            </w:r>
+          </w:hyperlink>
+        </w:p>
+        <w:p>
+          <w:pPr>
+            <w:pStyle w:val="TOC3"/>
+            <w:tabs>
+              <w:tab w:val="right" w:leader="dot" w:pos="9628"/>
+            </w:tabs>
+            <w:rPr>
+              <w:noProof/>
+            </w:rPr>
+          </w:pPr>
+          <w:hyperlink w:anchor="_Toc519197490" w:history="1">
+            <w:r>
+              <w:rPr>
+                <w:rStyle w:val="Hyperlink"/>
+                <w:noProof/>
+              </w:rPr>
+              <w:t>Con oggetti Categoria</w:t>
+            </w:r>
+            <w:r>
+              <w:rPr>
+                <w:noProof/>
+                <w:webHidden/>
+              </w:rPr>
+              <w:tab/>
+            </w:r>
+            <w:r>
+              <w:rPr>
+                <w:noProof/>
+                <w:webHidden/>
+              </w:rPr>
+              <w:fldChar w:fldCharType="begin"/>
+            </w:r>
+            <w:r>
+              <w:rPr>
+                <w:noProof/>
+                <w:webHidden/>
+              </w:rPr>
+              <w:instrText xml:space="preserve"> PAGEREF _Toc519197490 \h </w:instrText>
+            </w:r>
+            <w:r>
+              <w:rPr>
+                <w:noProof/>
+                <w:webHidden/>
+              </w:rPr>
+            </w:r>
+            <w:r>
+              <w:rPr>
+                <w:noProof/>
+                <w:webHidden/>
+              </w:rPr>
+              <w:fldChar w:fldCharType="separate"/>
+            </w:r>
+            <w:r>
+              <w:rPr>
+                <w:noProof/>
+                <w:webHidden/>
+              </w:rPr>
+              <w:t>1</w:t>
+            </w:r>
+            <w:r>
+              <w:rPr>
+                <w:noProof/>
+                <w:webHidden/>
+              </w:rPr>
+              <w:fldChar w:fldCharType="end"/>
+            </w:r>
+          </w:hyperlink>
+        </w:p>
+        <w:p>
+          <w:pPr>
+            <w:pStyle w:val="TOC1"/>
+            <w:tabs>
+              <w:tab w:val="right" w:leader="dot" w:pos="9628"/>
+            </w:tabs>
+            <w:rPr>
+              <w:noProof/>
+            </w:rPr>
+          </w:pPr>
+          <w:hyperlink w:anchor="_Toc519197491" w:history="1">
+            <w:r>
+              <w:rPr>
+                <w:rStyle w:val="Hyperlink"/>
+                <w:noProof/>
+              </w:rPr>
+              <w:t>Categoria</w:t>
+            </w:r>
+            <w:r>
+              <w:rPr>
+                <w:noProof/>
+                <w:webHidden/>
+              </w:rPr>
+              <w:tab/>
+            </w:r>
+            <w:r>
+              <w:rPr>
+                <w:noProof/>
+                <w:webHidden/>
+              </w:rPr>
+              <w:fldChar w:fldCharType="begin"/>
+            </w:r>
+            <w:r>
+              <w:rPr>
+                <w:noProof/>
+                <w:webHidden/>
+              </w:rPr>
+              <w:instrText xml:space="preserve"> PAGEREF _Toc519197491 \h </w:instrText>
+            </w:r>
+            <w:r>
+              <w:rPr>
+                <w:noProof/>
+                <w:webHidden/>
+              </w:rPr>
+            </w:r>
+            <w:r>
+              <w:rPr>
+                <w:noProof/>
+                <w:webHidden/>
+              </w:rPr>
+              <w:fldChar w:fldCharType="separate"/>
+            </w:r>
+            <w:r>
+              <w:rPr>
+                <w:noProof/>
+                <w:webHidden/>
+              </w:rPr>
+              <w:t>1</w:t>
+            </w:r>
+            <w:r>
+              <w:rPr>
+                <w:noProof/>
+                <w:webHidden/>
+              </w:rPr>
+              <w:fldChar w:fldCharType="end"/>
+            </w:r>
+          </w:hyperlink>
+        </w:p>
+        <w:p>
+          <w:pPr>
+            <w:pStyle w:val="TOC2"/>
+            <w:tabs>
+              <w:tab w:val="right" w:leader="dot" w:pos="9628"/>
+            </w:tabs>
+            <w:rPr>
+              <w:noProof/>
+            </w:rPr>
+          </w:pPr>
+          <w:hyperlink w:anchor="_Toc519197492" w:history="1">
+            <w:r>
+              <w:rPr>
+                <w:rStyle w:val="Hyperlink"/>
+                <w:noProof/>
+              </w:rPr>
+              <w:t>Attributi</w:t>
+            </w:r>
+            <w:r>
+              <w:rPr>
+                <w:noProof/>
+                <w:webHidden/>
+              </w:rPr>
+              <w:tab/>
+            </w:r>
+            <w:r>
+              <w:rPr>
+                <w:noProof/>
+                <w:webHidden/>
+              </w:rPr>
+              <w:fldChar w:fldCharType="begin"/>
+            </w:r>
+            <w:r>
+              <w:rPr>
+                <w:noProof/>
+                <w:webHidden/>
+              </w:rPr>
+              <w:instrText xml:space="preserve"> PAGEREF _Toc519197492 \h </w:instrText>
+            </w:r>
+            <w:r>
+              <w:rPr>
+                <w:noProof/>
+                <w:webHidden/>
+              </w:rPr>
+            </w:r>
+            <w:r>
+              <w:rPr>
+                <w:noProof/>
+                <w:webHidden/>
+              </w:rPr>
+              <w:fldChar w:fldCharType="separate"/>
+            </w:r>
+            <w:r>
+              <w:rPr>
+                <w:noProof/>
+                <w:webHidden/>
+              </w:rPr>
+              <w:t>1</w:t>
+            </w:r>
+            <w:r>
+              <w:rPr>
+                <w:noProof/>
+                <w:webHidden/>
+              </w:rPr>
+              <w:fldChar w:fldCharType="end"/>
+            </w:r>
+          </w:hyperlink>
+        </w:p>
+        <w:p>
+          <w:pPr>
+            <w:pStyle w:val="TOC3"/>
+            <w:tabs>
+              <w:tab w:val="right" w:leader="dot" w:pos="9628"/>
+            </w:tabs>
+            <w:rPr>
+              <w:noProof/>
+            </w:rPr>
+          </w:pPr>
+          <w:hyperlink w:anchor="_Toc519197493" w:history="1">
+            <w:r>
+              <w:rPr>
+                <w:rStyle w:val="Hyperlink"/>
+                <w:noProof/>
+              </w:rPr>
+              <w:t>Nome</w:t>
+            </w:r>
+            <w:r>
+              <w:rPr>
+                <w:noProof/>
+                <w:webHidden/>
+              </w:rPr>
+              <w:tab/>
+            </w:r>
+            <w:r>
+              <w:rPr>
+                <w:noProof/>
+                <w:webHidden/>
+              </w:rPr>
+              <w:fldChar w:fldCharType="begin"/>
+            </w:r>
+            <w:r>
+              <w:rPr>
+                <w:noProof/>
+                <w:webHidden/>
+              </w:rPr>
+              <w:instrText xml:space="preserve"> PAGEREF _Toc519197493 \h </w:instrText>
+            </w:r>
+            <w:r>
+              <w:rPr>
+                <w:noProof/>
+                <w:webHidden/>
+              </w:rPr>
+            </w:r>
+            <w:r>
+              <w:rPr>
+                <w:noProof/>
+                <w:webHidden/>
+              </w:rPr>
+              <w:fldChar w:fldCharType="separate"/>
+            </w:r>
+            <w:r>
+              <w:rPr>
+                <w:noProof/>
+                <w:webHidden/>
+              </w:rPr>
+              <w:t>1</w:t>
+            </w:r>
+            <w:r>
+              <w:rPr>
+                <w:noProof/>
+                <w:webHidden/>
+              </w:rPr>
+              <w:fldChar w:fldCharType="end"/>
+            </w:r>
+          </w:hyperlink>
+        </w:p>
+        <w:p>
+          <w:pPr>
+            <w:pStyle w:val="TOC2"/>
+            <w:tabs>
+              <w:tab w:val="right" w:leader="dot" w:pos="9628"/>
+            </w:tabs>
+            <w:rPr>
+              <w:noProof/>
+            </w:rPr>
+          </w:pPr>
+          <w:hyperlink w:anchor="_Toc519197494" w:history="1">
+            <w:r>
+              <w:rPr>
+                <w:rStyle w:val="Hyperlink"/>
+                <w:noProof/>
+              </w:rPr>
+              <w:t>Relazioni</w:t>
+            </w:r>
+            <w:r>
+              <w:rPr>
+                <w:noProof/>
+                <w:webHidden/>
+              </w:rPr>
+              <w:tab/>
+            </w:r>
+            <w:r>
+              <w:rPr>
+                <w:noProof/>
+                <w:webHidden/>
+              </w:rPr>
+              <w:fldChar w:fldCharType="begin"/>
+            </w:r>
+            <w:r>
+              <w:rPr>
+                <w:noProof/>
+                <w:webHidden/>
+              </w:rPr>
+              <w:instrText xml:space="preserve"> PAGEREF _Toc519197494 \h </w:instrText>
+            </w:r>
+            <w:r>
+              <w:rPr>
+                <w:noProof/>
+                <w:webHidden/>
+              </w:rPr>
+            </w:r>
+            <w:r>
+              <w:rPr>
+                <w:noProof/>
+                <w:webHidden/>
+              </w:rPr>
+              <w:fldChar w:fldCharType="separate"/>
+            </w:r>
+            <w:r>
+              <w:rPr>
+                <w:noProof/>
+                <w:webHidden/>
+              </w:rPr>
+              <w:t>1</w:t>
+            </w:r>
+            <w:r>
+              <w:rPr>
+                <w:noProof/>
+                <w:webHidden/>
+              </w:rPr>
+              <w:fldChar w:fldCharType="end"/>
+            </w:r>
+          </w:hyperlink>
+        </w:p>
+        <w:p>
+          <w:pPr>
+            <w:pStyle w:val="TOC3"/>
+            <w:tabs>
+              <w:tab w:val="right" w:leader="dot" w:pos="9628"/>
+            </w:tabs>
+            <w:rPr>
+              <w:noProof/>
+            </w:rPr>
+          </w:pPr>
+          <w:hyperlink w:anchor="_Toc519197495" w:history="1">
+            <w:r>
+              <w:rPr>
+                <w:rStyle w:val="Hyperlink"/>
+                <w:noProof/>
+              </w:rPr>
+              <w:t>Con oggetti allergene</w:t>
+            </w:r>
+            <w:r>
+              <w:rPr>
+                <w:noProof/>
+                <w:webHidden/>
+              </w:rPr>
+              <w:tab/>
+            </w:r>
+            <w:r>
+              <w:rPr>
+                <w:noProof/>
+                <w:webHidden/>
+              </w:rPr>
+              <w:fldChar w:fldCharType="begin"/>
+            </w:r>
+            <w:r>
+              <w:rPr>
+                <w:noProof/>
+                <w:webHidden/>
+              </w:rPr>
+              <w:instrText xml:space="preserve"> PAGEREF _Toc519197495 \h </w:instrText>
+            </w:r>
+            <w:r>
+              <w:rPr>
+                <w:noProof/>
+                <w:webHidden/>
+              </w:rPr>
+            </w:r>
+            <w:r>
+              <w:rPr>
+                <w:noProof/>
+                <w:webHidden/>
+              </w:rPr>
+              <w:fldChar w:fldCharType="separate"/>
+            </w:r>
+            <w:r>
+              <w:rPr>
+                <w:noProof/>
+                <w:webHidden/>
+              </w:rPr>
+              <w:t>1</w:t>
+            </w:r>
+            <w:r>
+              <w:rPr>
+                <w:noProof/>
+                <w:webHidden/>
+              </w:rPr>
+              <w:fldChar w:fldCharType="end"/>
+            </w:r>
+          </w:hyperlink>
+        </w:p>
+        <w:p>
+          <w:pPr>
+            <w:pStyle w:val="TOC2"/>
+            <w:tabs>
+              <w:tab w:val="right" w:leader="dot" w:pos="9628"/>
+            </w:tabs>
+            <w:rPr>
+              <w:noProof/>
+            </w:rPr>
+          </w:pPr>
+          <w:hyperlink w:anchor="_Toc519197496" w:history="1">
+            <w:r>
+              <w:rPr>
+                <w:rStyle w:val="Hyperlink"/>
+                <w:noProof/>
+              </w:rPr>
+              <w:t>Oggetti notevoli</w:t>
+            </w:r>
+            <w:r>
+              <w:rPr>
+                <w:noProof/>
+                <w:webHidden/>
+              </w:rPr>
+              <w:tab/>
+            </w:r>
+            <w:r>
+              <w:rPr>
+                <w:noProof/>
+                <w:webHidden/>
+              </w:rPr>
+              <w:fldChar w:fldCharType="begin"/>
+            </w:r>
+            <w:r>
+              <w:rPr>
+                <w:noProof/>
+                <w:webHidden/>
+              </w:rPr>
+              <w:instrText xml:space="preserve"> PAGEREF _Toc519197496 \h </w:instrText>
+            </w:r>
+            <w:r>
+              <w:rPr>
+                <w:noProof/>
+                <w:webHidden/>
+              </w:rPr>
+            </w:r>
+            <w:r>
+              <w:rPr>
+                <w:noProof/>
+                <w:webHidden/>
+              </w:rPr>
+              <w:fldChar w:fldCharType="separate"/>
+            </w:r>
+            <w:r>
+              <w:rPr>
+                <w:noProof/>
+                <w:webHidden/>
+              </w:rPr>
+              <w:t>1</w:t>
+            </w:r>
+            <w:r>
+              <w:rPr>
+                <w:noProof/>
+                <w:webHidden/>
+              </w:rPr>
+              <w:fldChar w:fldCharType="end"/>
+            </w:r>
+          </w:hyperlink>
+        </w:p>
+        <w:p>
+          <w:r>
+            <w:rPr>
+              <w:b/>
+              <w:bCs/>
+              <w:noProof/>
+            </w:rPr>
+            <w:fldChar w:fldCharType="end"/>
+          </w:r>
+        </w:p>
+      </w:sdtContent>
+    </w:sdt>
+    <w:p/>
     <w:p>
       <w:pPr>
         <w:pStyle w:val="Heading1"/>
       </w:pPr>
-      <w:r>
-        <w:t>Allergene</w:t>
-      </w:r>
+      <w:bookmarkStart w:id="0" w:name="_Toc519197486"/>
+      <w:r>
+        <w:t>Alle</w:t>
+      </w:r>
+      <w:bookmarkStart w:id="1" w:name="_GoBack"/>
+      <w:bookmarkEnd w:id="1"/>
+      <w:r>
+        <w:t>rgene</w:t>
+      </w:r>
+      <w:bookmarkEnd w:id="0"/>
     </w:p>
     <w:p>
       <w:r>
@@ -27,17 +848,21 @@
       <w:pPr>
         <w:pStyle w:val="Heading2"/>
       </w:pPr>
+      <w:bookmarkStart w:id="2" w:name="_Toc519197487"/>
       <w:r>
         <w:t>Attributi</w:t>
       </w:r>
+      <w:bookmarkEnd w:id="2"/>
     </w:p>
     <w:p>
       <w:pPr>
         <w:pStyle w:val="Heading3"/>
       </w:pPr>
+      <w:bookmarkStart w:id="3" w:name="_Toc519197488"/>
       <w:r>
         <w:t>Nome</w:t>
       </w:r>
+      <w:bookmarkEnd w:id="3"/>
     </w:p>
     <w:p>
       <w:r>
@@ -51,17 +876,21 @@
       <w:pPr>
         <w:pStyle w:val="Heading2"/>
       </w:pPr>
+      <w:bookmarkStart w:id="4" w:name="_Toc519197489"/>
       <w:r>
         <w:t>Relazioni</w:t>
       </w:r>
+      <w:bookmarkEnd w:id="4"/>
     </w:p>
     <w:p>
       <w:pPr>
         <w:pStyle w:val="Heading3"/>
       </w:pPr>
+      <w:bookmarkStart w:id="5" w:name="_Toc519197490"/>
       <w:r>
         <w:t>Con oggetti Categoria</w:t>
       </w:r>
+      <w:bookmarkEnd w:id="5"/>
     </w:p>
     <w:p>
       <w:r>
@@ -72,9 +901,11 @@
       <w:pPr>
         <w:pStyle w:val="Heading1"/>
       </w:pPr>
+      <w:bookmarkStart w:id="6" w:name="_Toc519197491"/>
       <w:r>
         <w:t>Categoria</w:t>
       </w:r>
+      <w:bookmarkEnd w:id="6"/>
     </w:p>
     <w:p>
       <w:r>
@@ -96,17 +927,21 @@
       <w:pPr>
         <w:pStyle w:val="Heading2"/>
       </w:pPr>
+      <w:bookmarkStart w:id="7" w:name="_Toc519197492"/>
       <w:r>
         <w:t>Attributi</w:t>
       </w:r>
+      <w:bookmarkEnd w:id="7"/>
     </w:p>
     <w:p>
       <w:pPr>
         <w:pStyle w:val="Heading3"/>
       </w:pPr>
+      <w:bookmarkStart w:id="8" w:name="_Toc519197493"/>
       <w:r>
         <w:t>Nome</w:t>
       </w:r>
+      <w:bookmarkEnd w:id="8"/>
     </w:p>
     <w:p>
       <w:r>
@@ -117,20 +952,22 @@
       <w:pPr>
         <w:pStyle w:val="Heading2"/>
       </w:pPr>
-      <w:r>
+      <w:bookmarkStart w:id="9" w:name="_Toc519197494"/>
+      <w:r>
+        <w:lastRenderedPageBreak/>
         <w:t>Relazioni</w:t>
       </w:r>
+      <w:bookmarkEnd w:id="9"/>
     </w:p>
     <w:p>
       <w:pPr>
         <w:pStyle w:val="Heading3"/>
       </w:pPr>
-      <w:r>
-        <w:t xml:space="preserve">Con oggetti </w:t>
-      </w:r>
-      <w:r>
-        <w:t>allergene</w:t>
-      </w:r>
+      <w:bookmarkStart w:id="10" w:name="_Toc519197495"/>
+      <w:r>
+        <w:t>Con oggetti allergene</w:t>
+      </w:r>
+      <w:bookmarkEnd w:id="10"/>
     </w:p>
     <w:p>
       <w:r>
@@ -146,18 +983,16 @@
       <w:pPr>
         <w:pStyle w:val="Heading2"/>
       </w:pPr>
+      <w:bookmarkStart w:id="11" w:name="_Toc519197496"/>
       <w:r>
         <w:t>Oggetti notevoli</w:t>
       </w:r>
+      <w:bookmarkEnd w:id="11"/>
     </w:p>
     <w:p>
       <w:r>
         <w:t>Esiste la categoria predefinita. E’ una categoria fittizia alla quale vengono assegnati di default tutti gli allergeni appena creati.</w:t>
       </w:r>
-    </w:p>
-    <w:p>
-      <w:bookmarkStart w:id="0" w:name="_GoBack"/>
-      <w:bookmarkEnd w:id="0"/>
     </w:p>
     <w:sectPr>
       <w:pgSz w:w="11906" w:h="16838"/>
@@ -1160,13 +1995,61 @@
     <w:basedOn w:val="Heading1"/>
     <w:next w:val="Normal"/>
     <w:uiPriority w:val="39"/>
-    <w:semiHidden/>
     <w:unhideWhenUsed/>
     <w:qFormat/>
     <w:rsid w:val="00683BB5"/>
     <w:pPr>
       <w:outlineLvl w:val="9"/>
     </w:pPr>
+  </w:style>
+  <w:style w:type="paragraph" w:styleId="TOC1">
+    <w:name w:val="toc 1"/>
+    <w:basedOn w:val="Normal"/>
+    <w:next w:val="Normal"/>
+    <w:autoRedefine/>
+    <w:uiPriority w:val="39"/>
+    <w:unhideWhenUsed/>
+    <w:rsid w:val="005F690E"/>
+    <w:pPr>
+      <w:spacing w:after="100"/>
+    </w:pPr>
+  </w:style>
+  <w:style w:type="paragraph" w:styleId="TOC2">
+    <w:name w:val="toc 2"/>
+    <w:basedOn w:val="Normal"/>
+    <w:next w:val="Normal"/>
+    <w:autoRedefine/>
+    <w:uiPriority w:val="39"/>
+    <w:unhideWhenUsed/>
+    <w:rsid w:val="005F690E"/>
+    <w:pPr>
+      <w:spacing w:after="100"/>
+      <w:ind w:left="200"/>
+    </w:pPr>
+  </w:style>
+  <w:style w:type="paragraph" w:styleId="TOC3">
+    <w:name w:val="toc 3"/>
+    <w:basedOn w:val="Normal"/>
+    <w:next w:val="Normal"/>
+    <w:autoRedefine/>
+    <w:uiPriority w:val="39"/>
+    <w:unhideWhenUsed/>
+    <w:rsid w:val="005F690E"/>
+    <w:pPr>
+      <w:spacing w:after="100"/>
+      <w:ind w:left="400"/>
+    </w:pPr>
+  </w:style>
+  <w:style w:type="character" w:styleId="Hyperlink">
+    <w:name w:val="Hyperlink"/>
+    <w:basedOn w:val="DefaultParagraphFont"/>
+    <w:uiPriority w:val="99"/>
+    <w:unhideWhenUsed/>
+    <w:rsid w:val="005F690E"/>
+    <w:rPr>
+      <w:color w:val="9454C3" w:themeColor="hyperlink"/>
+      <w:u w:val="single"/>
+    </w:rPr>
   </w:style>
 </w:styles>
 </file>
@@ -1430,4 +2313,16 @@
     </a:ext>
   </a:extLst>
 </a:theme>
+</file>
+
+<file path=customXml/item1.xml><?xml version="1.0" encoding="utf-8"?>
+<b:Sources xmlns:b="http://schemas.openxmlformats.org/officeDocument/2006/bibliography" xmlns="http://schemas.openxmlformats.org/officeDocument/2006/bibliography" SelectedStyle="\APASixthEditionOfficeOnline.xsl" StyleName="APA" Version="6"/>
+</file>
+
+<file path=customXml/itemProps1.xml><?xml version="1.0" encoding="utf-8"?>
+<ds:datastoreItem xmlns:ds="http://schemas.openxmlformats.org/officeDocument/2006/customXml" ds:itemID="{CA8B0B3E-58F8-4DE3-861D-F70FAB449D9B}">
+  <ds:schemaRefs>
+    <ds:schemaRef ds:uri="http://schemas.openxmlformats.org/officeDocument/2006/bibliography"/>
+  </ds:schemaRefs>
+</ds:datastoreItem>
 </file>
</xml_diff>